<commit_message>
añado la carpeta Ayuda modificada
</commit_message>
<xml_diff>
--- a/Secciones/Ayuda/Contenido.docx
+++ b/Secciones/Ayuda/Contenido.docx
@@ -15,14 +15,42 @@
           <w:b/>
           <w:bCs/>
         </w:rPr>
-        <w:t>Ayúdate</w:t>
+        <w:t>Ayuda</w:t>
       </w:r>
       <w:r>
         <w:rPr>
           <w:b/>
           <w:bCs/>
         </w:rPr>
-        <w:t xml:space="preserve"> a combatir el estrés y la ansiedad</w:t>
+        <w:t xml:space="preserve"> </w:t>
+      </w:r>
+      <w:r>
+        <w:rPr>
+          <w:b/>
+          <w:bCs/>
+        </w:rPr>
+        <w:t>para</w:t>
+      </w:r>
+      <w:r>
+        <w:rPr>
+          <w:b/>
+          <w:bCs/>
+        </w:rPr>
+        <w:t xml:space="preserve"> </w:t>
+      </w:r>
+      <w:r>
+        <w:rPr>
+          <w:b/>
+          <w:bCs/>
+        </w:rPr>
+        <w:t>gestionar</w:t>
+      </w:r>
+      <w:r>
+        <w:rPr>
+          <w:b/>
+          <w:bCs/>
+        </w:rPr>
+        <w:t xml:space="preserve"> el estrés y la ansiedad</w:t>
       </w:r>
     </w:p>
     <w:p>
@@ -35,13 +63,10 @@
         <w:jc w:val="both"/>
       </w:pPr>
       <w:r>
-        <w:t>Ante</w:t>
-      </w:r>
-      <w:r>
-        <w:t xml:space="preserve">s de </w:t>
-      </w:r>
-      <w:r>
-        <w:t>empezar. Los</w:t>
+        <w:t xml:space="preserve">Antes de </w:t>
+      </w:r>
+      <w:r>
+        <w:t>nada, es importante informar que los</w:t>
       </w:r>
       <w:r>
         <w:t xml:space="preserve"> consejos y </w:t>
@@ -50,13 +75,7 @@
         <w:t>prácticas</w:t>
       </w:r>
       <w:r>
-        <w:t xml:space="preserve"> que </w:t>
-      </w:r>
-      <w:r>
-        <w:t>s</w:t>
-      </w:r>
-      <w:r>
-        <w:t xml:space="preserve">e aconsejarán en esta página, no pretenden sustituir tratamientos ante afecciones diagnosticadas, o si sospechas que puedes estar padeciendo algún trastorno causado por el estrés y/o la ansiedad, es recomendable acudir a un profesional para que pueda ayudarte. </w:t>
+        <w:t xml:space="preserve"> que se aconsejarán en esta página, no pretenden sustituir tratamientos ante afecciones diagnosticadas, o si sospechas que puedes estar padeciendo algún trastorno causado por el estrés y/o la ansiedad, es recomendable acudir a un profesional para que pueda ayudarte. </w:t>
       </w:r>
     </w:p>
     <w:p>
@@ -148,7 +167,7 @@
         <w:jc w:val="both"/>
       </w:pPr>
       <w:r>
-        <w:t>Taquicardias</w:t>
+        <w:t>Taquicardia</w:t>
       </w:r>
     </w:p>
     <w:p>
@@ -161,7 +180,10 @@
         <w:jc w:val="both"/>
       </w:pPr>
       <w:r>
-        <w:t>Mareos</w:t>
+        <w:t>Mareo</w:t>
+      </w:r>
+      <w:r>
+        <w:t>s</w:t>
       </w:r>
     </w:p>
     <w:p>
@@ -222,7 +244,13 @@
         <w:jc w:val="both"/>
       </w:pPr>
       <w:r>
-        <w:t xml:space="preserve">A continuación, vamos a enumerar diversos consejos que harán que tu </w:t>
+        <w:t xml:space="preserve">A continuación, vamos a </w:t>
+      </w:r>
+      <w:r>
+        <w:t>exponer</w:t>
+      </w:r>
+      <w:r>
+        <w:t xml:space="preserve"> diversos consejos que harán que tu </w:t>
       </w:r>
       <w:r>
         <w:t>día</w:t>
@@ -332,7 +360,19 @@
         <w:jc w:val="both"/>
       </w:pPr>
       <w:r>
-        <w:t>Al padecer estrés y ansiedad, nuestro genera una hormona llamada cortisol. Esta hormona, aunque necesaria para el buen equilibrio de nuestro cuerpo, al estar demasiado tiempo bajo factores estresantes, nuestro cuerpo no deja de generar esta hormona, y como todo en esta vida, los excesos son malos.</w:t>
+        <w:t>Al padecer estrés y ansiedad, nuestro</w:t>
+      </w:r>
+      <w:r>
+        <w:t xml:space="preserve"> cuerpo</w:t>
+      </w:r>
+      <w:r>
+        <w:t xml:space="preserve"> </w:t>
+      </w:r>
+      <w:r>
+        <w:t>produce</w:t>
+      </w:r>
+      <w:r>
+        <w:t xml:space="preserve"> una hormona llamada cortisol. Esta hormona, aunque necesaria para el buen equilibrio de nuestro cuerpo, al estar demasiado tiempo bajo factores estresantes, nuestro cuerpo no deja de generar esta hormona, y como todo en esta vida, los excesos son malos.</w:t>
       </w:r>
     </w:p>
     <w:p>
@@ -385,15 +425,25 @@
         <w:jc w:val="both"/>
       </w:pPr>
       <w:r>
-        <w:t xml:space="preserve">Aunque es el más típico recomendado. Realizar ejercicio físico (recomendado </w:t>
-      </w:r>
-      <w:proofErr w:type="spellStart"/>
-      <w:r>
-        <w:t>almenos</w:t>
-      </w:r>
-      <w:proofErr w:type="spellEnd"/>
-      <w:r>
-        <w:t xml:space="preserve"> 30 minutos diarios) hace que nuestro cuerpo genere nuevos tejidos musculares, haciendo nuestro cuerpo más resistente, </w:t>
+        <w:t>Realizar ejercicio físico (</w:t>
+      </w:r>
+      <w:r>
+        <w:t>se recomienda</w:t>
+      </w:r>
+      <w:r>
+        <w:t xml:space="preserve"> </w:t>
+      </w:r>
+      <w:r>
+        <w:t>realizar</w:t>
+      </w:r>
+      <w:r>
+        <w:t xml:space="preserve"> 30 minutos diarios</w:t>
+      </w:r>
+      <w:r>
+        <w:t xml:space="preserve"> como mínimo</w:t>
+      </w:r>
+      <w:r>
+        <w:t xml:space="preserve">) hace que nuestro cuerpo genere nuevos tejidos musculares, haciendo nuestro cuerpo más resistente, </w:t>
       </w:r>
       <w:r>
         <w:t>haciéndolo</w:t>
@@ -515,7 +565,10 @@
         <w:jc w:val="both"/>
       </w:pPr>
       <w:r>
-        <w:t xml:space="preserve">Esta actividad ayuda mucho a desconectar de esos problemas del </w:t>
+        <w:t>El yoga</w:t>
+      </w:r>
+      <w:r>
+        <w:t xml:space="preserve"> ayuda mucho a desconectar de esos problemas del </w:t>
       </w:r>
       <w:r>
         <w:t>día</w:t>
@@ -559,7 +612,13 @@
         <w:jc w:val="both"/>
       </w:pPr>
       <w:r>
-        <w:t>Con otro clásico, no podía faltar mencionar la importancia de mantener el habito de consumir alimentos que sean sanos para nuestro cuerpo</w:t>
+        <w:t>Con otro clásico</w:t>
+      </w:r>
+      <w:r>
+        <w:t xml:space="preserve"> como si de un mantra se tratase</w:t>
+      </w:r>
+      <w:r>
+        <w:t>, no podía faltar mencionar la importancia de mantener el habito de consumir alimentos que sean sanos para nuestro cuerpo</w:t>
       </w:r>
       <w:r>
         <w:t xml:space="preserve">, y aunque no mencionaremos dietas ni </w:t>
@@ -590,7 +649,10 @@
         <w:jc w:val="both"/>
       </w:pPr>
       <w:r>
-        <w:t xml:space="preserve">Queremos aclarar que el azúcar que se encuentra en los alimentos de manera natural es bueno y necesario para nuestro cuerpo, pero esos productos como los refrescos, donde las cantidades de azúcar por cada 100gr o ml son absurdamente altos, solo traerán desequilibrios en nuestro </w:t>
+        <w:t>Queremos aclarar que el azúcar que se encuentra en los alimentos de manera natural es bueno y necesario para nuestro cuerpo, pero esos productos como los refrescos, donde las cantidades de azúcar por cada 100gr o ml son absurdamente altos, solo traerán desequilibrios en nuestro</w:t>
+      </w:r>
+      <w:r>
+        <w:t xml:space="preserve"> </w:t>
       </w:r>
       <w:r>
         <w:lastRenderedPageBreak/>
@@ -614,7 +676,19 @@
         <w:jc w:val="both"/>
       </w:pPr>
       <w:r>
-        <w:t>Por eso recomendamos dejar de consumir este tipo de productos, siempre de manera gradual para que el cuerpo pueda adaptarse a una vida sin alimentos insanos.</w:t>
+        <w:t xml:space="preserve">Por </w:t>
+      </w:r>
+      <w:r>
+        <w:t>estas razones</w:t>
+      </w:r>
+      <w:r>
+        <w:t xml:space="preserve"> recomendamos dejar de consumir este tipo de productos, siempre de manera gradual para que el cuerpo pueda adaptarse a una vida sin alimentos insanos.</w:t>
+      </w:r>
+      <w:r>
+        <w:t xml:space="preserve"> </w:t>
+      </w:r>
+      <w:r>
+        <w:t>¡Al fin y al cabo, somos lo que comemos!</w:t>
       </w:r>
     </w:p>
     <w:p>
@@ -624,55 +698,31 @@
           <w:ilvl w:val="0"/>
           <w:numId w:val="2"/>
         </w:numPr>
-      </w:pPr>
-      <w:r>
-        <w:t>Desconectar del exceso de tecnología</w:t>
-      </w:r>
-    </w:p>
-    <w:p>
-      <w:pPr>
-        <w:jc w:val="both"/>
-      </w:pPr>
-      <w:r>
-        <w:t xml:space="preserve">Cada vez </w:t>
-      </w:r>
-      <w:r>
-        <w:t>más</w:t>
-      </w:r>
-      <w:r>
-        <w:t xml:space="preserve"> y </w:t>
-      </w:r>
-      <w:r>
-        <w:t>más</w:t>
-      </w:r>
-      <w:r>
-        <w:t xml:space="preserve"> rápido, la tecnología invade mas aspectos de nuestra vida para aportarnos facilidades y comodidades, y todo eso es bueno siempre que se </w:t>
-      </w:r>
-      <w:r>
-        <w:t>utilice</w:t>
-      </w:r>
-      <w:r>
-        <w:t xml:space="preserve"> de manera responsable. </w:t>
-      </w:r>
-    </w:p>
-    <w:p>
-      <w:pPr>
-        <w:jc w:val="both"/>
-      </w:pPr>
-      <w:r>
-        <w:t xml:space="preserve">Actualmente, las empresas de software, en especial las de redes sociales, crean unas cosas llamadas algoritmos, y estos algoritmos se encargan de encontrar la manera de captar tu atención de todas las maneras posibles para que </w:t>
+        <w:jc w:val="both"/>
+      </w:pPr>
+      <w:r>
+        <w:t>Desintoxicación digital</w:t>
+      </w:r>
+    </w:p>
+    <w:p>
+      <w:pPr>
+        <w:jc w:val="both"/>
+      </w:pPr>
+      <w:r>
+        <w:t xml:space="preserve">Actualmente, las empresas de software, crean unas cosas llamadas algoritmos, y estos algoritmos se encargan de encontrar la manera de captar tu atención de todas las maneras posibles para que </w:t>
       </w:r>
       <w:r>
         <w:t>mantenga</w:t>
       </w:r>
       <w:r>
+        <w:t>s</w:t>
+      </w:r>
+      <w:r>
         <w:t xml:space="preserve"> la mirada el máximo de tiempo posible ante la pantalla, ya sea en la del móvil, Tablet </w:t>
       </w:r>
-      <w:proofErr w:type="spellStart"/>
-      <w:r>
-        <w:t>o</w:t>
-      </w:r>
-      <w:proofErr w:type="spellEnd"/>
+      <w:r>
+        <w:t>u</w:t>
+      </w:r>
       <w:r>
         <w:t xml:space="preserve"> ordenador.</w:t>
       </w:r>
@@ -773,15 +823,18 @@
     </w:p>
     <w:p>
       <w:pPr>
-        <w:pStyle w:val="Prrafodelista"/>
-        <w:numPr>
-          <w:ilvl w:val="0"/>
-          <w:numId w:val="1"/>
-        </w:numPr>
-        <w:jc w:val="both"/>
-      </w:pPr>
-      <w:r>
-        <w:t>Si sientes verdadera ansiedad y angustia por mirar tu móvil, podrías estar padeciendo adicción a tu dispositivo y para ello recomendamos que acudas a profesionales titulados de la salud mental como psicólogos/s, ellos/as sabrán como ayudarte.</w:t>
+        <w:jc w:val="both"/>
+      </w:pPr>
+    </w:p>
+    <w:p>
+      <w:pPr>
+        <w:jc w:val="both"/>
+      </w:pPr>
+      <w:r>
+        <w:t>Es importante dejar claro que, s</w:t>
+      </w:r>
+      <w:r>
+        <w:t>i sientes verdadera ansiedad y angustia por mirar tu móvil, podrías estar padeciendo adicción a tu dispositivo y para ello recomendamos que acudas a profesionales titulados de la salud mental como psicólogos/s, ellos/as sabrán como ayudarte.</w:t>
       </w:r>
     </w:p>
     <w:p>

</xml_diff>

<commit_message>
modifico archivos carp Ayuda
</commit_message>
<xml_diff>
--- a/Secciones/Ayuda/Contenido.docx
+++ b/Secciones/Ayuda/Contenido.docx
@@ -4,37 +4,126 @@
   <w:body>
     <w:p>
       <w:pPr>
+        <w:jc w:val="both"/>
+        <w:rPr>
+          <w:highlight w:val="lightGray"/>
+        </w:rPr>
+      </w:pPr>
+      <w:r>
+        <w:rPr>
+          <w:highlight w:val="lightGray"/>
+        </w:rPr>
+        <w:t xml:space="preserve">Los consejos que ofrecemos, </w:t>
+      </w:r>
+      <w:r>
+        <w:rPr>
+          <w:highlight w:val="lightGray"/>
+        </w:rPr>
+        <w:t xml:space="preserve">no pretenden sustituir tratamientos ante afecciones diagnosticadas, o si </w:t>
+      </w:r>
+      <w:r>
+        <w:rPr>
+          <w:highlight w:val="lightGray"/>
+        </w:rPr>
+        <w:t>sientes que necesitas ayuda</w:t>
+      </w:r>
+      <w:r>
+        <w:rPr>
+          <w:highlight w:val="lightGray"/>
+        </w:rPr>
+        <w:t xml:space="preserve"> </w:t>
+      </w:r>
+      <w:r>
+        <w:rPr>
+          <w:highlight w:val="lightGray"/>
+        </w:rPr>
+        <w:t>para el</w:t>
+      </w:r>
+      <w:r>
+        <w:rPr>
+          <w:highlight w:val="lightGray"/>
+        </w:rPr>
+        <w:t xml:space="preserve"> estrés y/o la ansiedad, </w:t>
+      </w:r>
+      <w:r>
+        <w:rPr>
+          <w:highlight w:val="lightGray"/>
+        </w:rPr>
+        <w:t>recomendamos</w:t>
+      </w:r>
+      <w:r>
+        <w:rPr>
+          <w:highlight w:val="lightGray"/>
+        </w:rPr>
+        <w:t xml:space="preserve"> acu</w:t>
+      </w:r>
+      <w:r>
+        <w:rPr>
+          <w:highlight w:val="lightGray"/>
+        </w:rPr>
+        <w:t>dir</w:t>
+      </w:r>
+      <w:r>
+        <w:rPr>
+          <w:highlight w:val="lightGray"/>
+        </w:rPr>
+        <w:t xml:space="preserve"> a un profesional</w:t>
+      </w:r>
+      <w:r>
+        <w:rPr>
+          <w:highlight w:val="lightGray"/>
+        </w:rPr>
+        <w:t xml:space="preserve"> cualificado</w:t>
+      </w:r>
+      <w:r>
+        <w:rPr>
+          <w:highlight w:val="lightGray"/>
+        </w:rPr>
+        <w:t xml:space="preserve"> para que pueda ayudarte. </w:t>
+      </w:r>
+    </w:p>
+    <w:p>
+      <w:pPr>
         <w:jc w:val="center"/>
         <w:rPr>
           <w:b/>
           <w:bCs/>
-        </w:rPr>
-      </w:pPr>
-      <w:r>
+          <w:highlight w:val="magenta"/>
+        </w:rPr>
+      </w:pPr>
+    </w:p>
+    <w:p>
+      <w:pPr>
+        <w:jc w:val="center"/>
         <w:rPr>
           <w:b/>
           <w:bCs/>
-        </w:rPr>
-        <w:t>Ayuda</w:t>
-      </w:r>
-      <w:r>
+          <w:highlight w:val="magenta"/>
+        </w:rPr>
+      </w:pPr>
+    </w:p>
+    <w:p>
+      <w:pPr>
+        <w:jc w:val="center"/>
         <w:rPr>
           <w:b/>
           <w:bCs/>
-        </w:rPr>
-        <w:t xml:space="preserve"> </w:t>
-      </w:r>
+          <w:highlight w:val="magenta"/>
+        </w:rPr>
+      </w:pPr>
       <w:r>
         <w:rPr>
           <w:b/>
           <w:bCs/>
-        </w:rPr>
-        <w:t>para</w:t>
+          <w:highlight w:val="magenta"/>
+        </w:rPr>
+        <w:t>Ayuda</w:t>
       </w:r>
       <w:r>
         <w:rPr>
           <w:b/>
           <w:bCs/>
+          <w:highlight w:val="magenta"/>
         </w:rPr>
         <w:t xml:space="preserve"> </w:t>
       </w:r>
@@ -42,13 +131,31 @@
         <w:rPr>
           <w:b/>
           <w:bCs/>
-        </w:rPr>
-        <w:t>gestionar</w:t>
+          <w:highlight w:val="magenta"/>
+        </w:rPr>
+        <w:t>para</w:t>
       </w:r>
       <w:r>
         <w:rPr>
           <w:b/>
           <w:bCs/>
+          <w:highlight w:val="magenta"/>
+        </w:rPr>
+        <w:t xml:space="preserve"> </w:t>
+      </w:r>
+      <w:r>
+        <w:rPr>
+          <w:b/>
+          <w:bCs/>
+          <w:highlight w:val="magenta"/>
+        </w:rPr>
+        <w:t>gestionar</w:t>
+      </w:r>
+      <w:r>
+        <w:rPr>
+          <w:b/>
+          <w:bCs/>
+          <w:highlight w:val="magenta"/>
         </w:rPr>
         <w:t xml:space="preserve"> el estrés y la ansiedad</w:t>
       </w:r>
@@ -56,65 +163,84 @@
     <w:p>
       <w:pPr>
         <w:jc w:val="center"/>
-      </w:pPr>
-    </w:p>
-    <w:p>
-      <w:pPr>
-        <w:jc w:val="both"/>
-      </w:pPr>
-      <w:r>
-        <w:t xml:space="preserve">Antes de </w:t>
-      </w:r>
-      <w:r>
-        <w:t>nada, es importante informar que los</w:t>
-      </w:r>
-      <w:r>
-        <w:t xml:space="preserve"> consejos y </w:t>
-      </w:r>
-      <w:r>
-        <w:t>prácticas</w:t>
-      </w:r>
-      <w:r>
-        <w:t xml:space="preserve"> que se aconsejarán en esta página, no pretenden sustituir tratamientos ante afecciones diagnosticadas, o si sospechas que puedes estar padeciendo algún trastorno causado por el estrés y/o la ansiedad, es recomendable acudir a un profesional para que pueda ayudarte. </w:t>
-      </w:r>
-    </w:p>
-    <w:p>
-      <w:pPr>
-        <w:jc w:val="both"/>
-      </w:pPr>
-      <w:r>
+        <w:rPr>
+          <w:highlight w:val="magenta"/>
+        </w:rPr>
+      </w:pPr>
+    </w:p>
+    <w:p>
+      <w:pPr>
+        <w:jc w:val="both"/>
+        <w:rPr>
+          <w:highlight w:val="magenta"/>
+        </w:rPr>
+      </w:pPr>
+      <w:r>
+        <w:rPr>
+          <w:highlight w:val="magenta"/>
+        </w:rPr>
         <w:t xml:space="preserve">El objetivo de esta página no es </w:t>
       </w:r>
       <w:r>
+        <w:rPr>
+          <w:highlight w:val="magenta"/>
+        </w:rPr>
         <w:t>más</w:t>
       </w:r>
       <w:r>
+        <w:rPr>
+          <w:highlight w:val="magenta"/>
+        </w:rPr>
         <w:t xml:space="preserve"> que ayudar con aquellas acciones que podemos llevar a cabo y que serán beneficiosos para tu bienestar y físico y mental.</w:t>
       </w:r>
     </w:p>
     <w:p>
       <w:pPr>
         <w:jc w:val="both"/>
-      </w:pPr>
-      <w:r>
+        <w:rPr>
+          <w:highlight w:val="magenta"/>
+        </w:rPr>
+      </w:pPr>
+      <w:r>
+        <w:rPr>
+          <w:highlight w:val="magenta"/>
+        </w:rPr>
         <w:t xml:space="preserve">El estrés y la ansiedad, causado por diversos factores externos de nuestro entorno, se ha convertido en nuestro compañero del </w:t>
       </w:r>
       <w:r>
+        <w:rPr>
+          <w:highlight w:val="magenta"/>
+        </w:rPr>
         <w:t>día</w:t>
       </w:r>
       <w:r>
+        <w:rPr>
+          <w:highlight w:val="magenta"/>
+        </w:rPr>
         <w:t xml:space="preserve"> a </w:t>
       </w:r>
       <w:r>
+        <w:rPr>
+          <w:highlight w:val="magenta"/>
+        </w:rPr>
         <w:t>día</w:t>
       </w:r>
       <w:r>
+        <w:rPr>
+          <w:highlight w:val="magenta"/>
+        </w:rPr>
         <w:t xml:space="preserve">, pudiéndonos causar diversos </w:t>
       </w:r>
       <w:r>
+        <w:rPr>
+          <w:highlight w:val="magenta"/>
+        </w:rPr>
         <w:t>síntomas</w:t>
       </w:r>
       <w:r>
+        <w:rPr>
+          <w:highlight w:val="magenta"/>
+        </w:rPr>
         <w:t xml:space="preserve"> como:</w:t>
       </w:r>
     </w:p>
@@ -126,8 +252,14 @@
           <w:numId w:val="1"/>
         </w:numPr>
         <w:jc w:val="both"/>
-      </w:pPr>
-      <w:r>
+        <w:rPr>
+          <w:highlight w:val="magenta"/>
+        </w:rPr>
+      </w:pPr>
+      <w:r>
+        <w:rPr>
+          <w:highlight w:val="magenta"/>
+        </w:rPr>
         <w:t>Dolor de cabeza</w:t>
       </w:r>
     </w:p>
@@ -139,8 +271,14 @@
           <w:numId w:val="1"/>
         </w:numPr>
         <w:jc w:val="both"/>
-      </w:pPr>
-      <w:r>
+        <w:rPr>
+          <w:highlight w:val="magenta"/>
+        </w:rPr>
+      </w:pPr>
+      <w:r>
+        <w:rPr>
+          <w:highlight w:val="magenta"/>
+        </w:rPr>
         <w:t>Presión en el pecho</w:t>
       </w:r>
     </w:p>
@@ -152,8 +290,14 @@
           <w:numId w:val="1"/>
         </w:numPr>
         <w:jc w:val="both"/>
-      </w:pPr>
-      <w:r>
+        <w:rPr>
+          <w:highlight w:val="magenta"/>
+        </w:rPr>
+      </w:pPr>
+      <w:r>
+        <w:rPr>
+          <w:highlight w:val="magenta"/>
+        </w:rPr>
         <w:t>Aumento de la tensión arterial</w:t>
       </w:r>
     </w:p>
@@ -165,8 +309,14 @@
           <w:numId w:val="1"/>
         </w:numPr>
         <w:jc w:val="both"/>
-      </w:pPr>
-      <w:r>
+        <w:rPr>
+          <w:highlight w:val="magenta"/>
+        </w:rPr>
+      </w:pPr>
+      <w:r>
+        <w:rPr>
+          <w:highlight w:val="magenta"/>
+        </w:rPr>
         <w:t>Taquicardia</w:t>
       </w:r>
     </w:p>
@@ -178,11 +328,20 @@
           <w:numId w:val="1"/>
         </w:numPr>
         <w:jc w:val="both"/>
-      </w:pPr>
-      <w:r>
+        <w:rPr>
+          <w:highlight w:val="magenta"/>
+        </w:rPr>
+      </w:pPr>
+      <w:r>
+        <w:rPr>
+          <w:highlight w:val="magenta"/>
+        </w:rPr>
         <w:t>Mareo</w:t>
       </w:r>
       <w:r>
+        <w:rPr>
+          <w:highlight w:val="magenta"/>
+        </w:rPr>
         <w:t>s</w:t>
       </w:r>
     </w:p>
@@ -194,8 +353,14 @@
           <w:numId w:val="1"/>
         </w:numPr>
         <w:jc w:val="both"/>
-      </w:pPr>
-      <w:r>
+        <w:rPr>
+          <w:highlight w:val="magenta"/>
+        </w:rPr>
+      </w:pPr>
+      <w:r>
+        <w:rPr>
+          <w:highlight w:val="magenta"/>
+        </w:rPr>
         <w:t>Sensación de fatiga</w:t>
       </w:r>
     </w:p>
@@ -207,68 +372,61 @@
           <w:numId w:val="1"/>
         </w:numPr>
         <w:jc w:val="both"/>
-      </w:pPr>
-      <w:r>
+        <w:rPr>
+          <w:highlight w:val="magenta"/>
+        </w:rPr>
+      </w:pPr>
+      <w:r>
+        <w:rPr>
+          <w:highlight w:val="magenta"/>
+        </w:rPr>
         <w:t>Insomnio</w:t>
       </w:r>
     </w:p>
     <w:p>
       <w:pPr>
-        <w:pStyle w:val="Prrafodelista"/>
-        <w:numPr>
-          <w:ilvl w:val="0"/>
-          <w:numId w:val="1"/>
-        </w:numPr>
-        <w:jc w:val="both"/>
-      </w:pPr>
-      <w:r>
-        <w:t>Etc.</w:t>
-      </w:r>
-    </w:p>
-    <w:p>
-      <w:pPr>
-        <w:jc w:val="both"/>
-      </w:pPr>
-      <w:r>
-        <w:t xml:space="preserve">Hay maneras naturales de poder reducir el estrés y la ansiedad sin necesidad de acudir a la </w:t>
-      </w:r>
-      <w:r>
-        <w:t>químicos o productos milagrosos</w:t>
-      </w:r>
-      <w:r>
+        <w:jc w:val="both"/>
+        <w:rPr>
+          <w:highlight w:val="magenta"/>
+        </w:rPr>
+      </w:pPr>
+      <w:r>
+        <w:rPr>
+          <w:highlight w:val="magenta"/>
+        </w:rPr>
+        <w:t xml:space="preserve">Hay maneras naturales de poder reducir el estrés y la ansiedad sin necesidad de acudir </w:t>
+      </w:r>
+      <w:proofErr w:type="gramStart"/>
+      <w:r>
+        <w:rPr>
+          <w:highlight w:val="magenta"/>
+        </w:rPr>
+        <w:t xml:space="preserve">a  </w:t>
+      </w:r>
+      <w:r>
+        <w:rPr>
+          <w:highlight w:val="magenta"/>
+        </w:rPr>
+        <w:t>químicos</w:t>
+      </w:r>
+      <w:proofErr w:type="gramEnd"/>
+      <w:r>
+        <w:rPr>
+          <w:highlight w:val="magenta"/>
+        </w:rPr>
+        <w:t xml:space="preserve"> o productos milagrosos</w:t>
+      </w:r>
+      <w:r>
+        <w:rPr>
+          <w:highlight w:val="magenta"/>
+        </w:rPr>
         <w:t>.</w:t>
       </w:r>
-    </w:p>
-    <w:p>
-      <w:pPr>
-        <w:jc w:val="both"/>
-      </w:pPr>
-      <w:r>
-        <w:t xml:space="preserve">A continuación, vamos a </w:t>
-      </w:r>
-      <w:r>
-        <w:t>exponer</w:t>
-      </w:r>
-      <w:r>
-        <w:t xml:space="preserve"> diversos consejos que harán que tu </w:t>
-      </w:r>
-      <w:r>
-        <w:t>día</w:t>
-      </w:r>
-      <w:r>
-        <w:t xml:space="preserve"> a </w:t>
-      </w:r>
-      <w:r>
-        <w:t>día</w:t>
-      </w:r>
-      <w:r>
-        <w:t xml:space="preserve"> lo vivas con </w:t>
-      </w:r>
-      <w:r>
-        <w:t>más</w:t>
-      </w:r>
-      <w:r>
-        <w:t xml:space="preserve"> tranquilidad y bienestar físico y mental.</w:t>
+      <w:r>
+        <w:rPr>
+          <w:highlight w:val="magenta"/>
+        </w:rPr>
+        <w:t xml:space="preserve"> </w:t>
       </w:r>
     </w:p>
     <w:p/>
@@ -278,12 +436,14 @@
         <w:rPr>
           <w:b/>
           <w:bCs/>
+          <w:highlight w:val="magenta"/>
         </w:rPr>
       </w:pPr>
       <w:r>
         <w:rPr>
           <w:b/>
           <w:bCs/>
+          <w:highlight w:val="magenta"/>
         </w:rPr>
         <w:t xml:space="preserve">Corpore sano in </w:t>
       </w:r>
@@ -292,6 +452,7 @@
         <w:rPr>
           <w:b/>
           <w:bCs/>
+          <w:highlight w:val="magenta"/>
         </w:rPr>
         <w:t>mens</w:t>
       </w:r>
@@ -300,6 +461,7 @@
         <w:rPr>
           <w:b/>
           <w:bCs/>
+          <w:highlight w:val="magenta"/>
         </w:rPr>
         <w:t xml:space="preserve"> sana (</w:t>
       </w:r>
@@ -307,6 +469,7 @@
         <w:rPr>
           <w:b/>
           <w:bCs/>
+          <w:highlight w:val="magenta"/>
         </w:rPr>
         <w:t>¿o era al revés?</w:t>
       </w:r>
@@ -314,6 +477,7 @@
         <w:rPr>
           <w:b/>
           <w:bCs/>
+          <w:highlight w:val="magenta"/>
         </w:rPr>
         <w:t>)</w:t>
       </w:r>
@@ -321,80 +485,162 @@
     <w:p>
       <w:pPr>
         <w:jc w:val="center"/>
-      </w:pPr>
-    </w:p>
-    <w:p>
-      <w:pPr>
-        <w:jc w:val="both"/>
-      </w:pPr>
-      <w:r>
-        <w:t xml:space="preserve">Siempre se ha comentado por toda la comunidad científica, la importancia de tener una buena salud física para gozar de los beneficios en la mente causados por el mantenimiento </w:t>
-      </w:r>
-      <w:r>
-        <w:t>físico</w:t>
-      </w:r>
-      <w:r>
-        <w:t xml:space="preserve"> del cuerpo. Pero también es importante mantener una buena salud mental para que pueda el cuerpo funcionar </w:t>
-      </w:r>
-      <w:r>
+        <w:rPr>
+          <w:highlight w:val="magenta"/>
+        </w:rPr>
+      </w:pPr>
+    </w:p>
+    <w:p>
+      <w:pPr>
+        <w:jc w:val="both"/>
+        <w:rPr>
+          <w:highlight w:val="magenta"/>
+        </w:rPr>
+      </w:pPr>
+      <w:r>
+        <w:rPr>
+          <w:highlight w:val="magenta"/>
+        </w:rPr>
+        <w:t>E</w:t>
+      </w:r>
+      <w:r>
+        <w:rPr>
+          <w:highlight w:val="magenta"/>
+        </w:rPr>
+        <w:t xml:space="preserve">s importante mantener una buena salud mental para que pueda el cuerpo funcionar </w:t>
+      </w:r>
+      <w:r>
+        <w:rPr>
+          <w:highlight w:val="magenta"/>
+        </w:rPr>
         <w:t>óptimamente</w:t>
       </w:r>
       <w:r>
+        <w:rPr>
+          <w:highlight w:val="magenta"/>
+        </w:rPr>
         <w:t xml:space="preserve">, ya que, si tu vida esta </w:t>
       </w:r>
       <w:r>
+        <w:rPr>
+          <w:highlight w:val="magenta"/>
+        </w:rPr>
         <w:t>invadida</w:t>
       </w:r>
       <w:r>
-        <w:t xml:space="preserve"> por el estrés y la ansiedad, no es extraño que esto te afecte a tu salud física, mediante algunos de los </w:t>
-      </w:r>
-      <w:r>
-        <w:t>síntomas</w:t>
-      </w:r>
-      <w:r>
-        <w:t xml:space="preserve"> que se han enumerado más arriba.</w:t>
-      </w:r>
-    </w:p>
-    <w:p>
-      <w:pPr>
-        <w:jc w:val="both"/>
-      </w:pPr>
-      <w:r>
+        <w:rPr>
+          <w:highlight w:val="magenta"/>
+        </w:rPr>
+        <w:t xml:space="preserve"> por el estrés y la ansiedad, no es extraño que esto te afecte a tu salud física.</w:t>
+      </w:r>
+    </w:p>
+    <w:p>
+      <w:pPr>
+        <w:jc w:val="both"/>
+        <w:rPr>
+          <w:highlight w:val="magenta"/>
+        </w:rPr>
+      </w:pPr>
+      <w:r>
+        <w:rPr>
+          <w:highlight w:val="magenta"/>
+        </w:rPr>
         <w:t>Al padecer estrés y ansiedad, nuestro</w:t>
       </w:r>
       <w:r>
+        <w:rPr>
+          <w:highlight w:val="magenta"/>
+        </w:rPr>
         <w:t xml:space="preserve"> cuerpo</w:t>
       </w:r>
       <w:r>
+        <w:rPr>
+          <w:highlight w:val="magenta"/>
+        </w:rPr>
         <w:t xml:space="preserve"> </w:t>
       </w:r>
       <w:r>
+        <w:rPr>
+          <w:highlight w:val="magenta"/>
+        </w:rPr>
         <w:t>produce</w:t>
       </w:r>
       <w:r>
-        <w:t xml:space="preserve"> una hormona llamada cortisol. Esta hormona, aunque necesaria para el buen equilibrio de nuestro cuerpo, al estar demasiado tiempo bajo factores estresantes, nuestro cuerpo no deja de generar esta hormona, y como todo en esta vida, los excesos son malos.</w:t>
-      </w:r>
-    </w:p>
-    <w:p>
-      <w:pPr>
-        <w:jc w:val="both"/>
-      </w:pPr>
-      <w:r>
-        <w:t>La liberación prolongada de cortisol, acaba afectando a todos los órganos de</w:t>
-      </w:r>
-      <w:r>
-        <w:t xml:space="preserve">l cuerpo, acabando provocando alteraciones en todos ellos </w:t>
-      </w:r>
-      <w:r>
+        <w:rPr>
+          <w:highlight w:val="magenta"/>
+        </w:rPr>
+        <w:t xml:space="preserve"> una hormona llamada cortisol</w:t>
+      </w:r>
+      <w:r>
+        <w:rPr>
+          <w:highlight w:val="magenta"/>
+        </w:rPr>
+        <w:t xml:space="preserve">. </w:t>
+      </w:r>
+      <w:r>
+        <w:rPr>
+          <w:highlight w:val="magenta"/>
+        </w:rPr>
+        <w:t xml:space="preserve">La liberación prolongada de </w:t>
+      </w:r>
+      <w:r>
+        <w:rPr>
+          <w:highlight w:val="magenta"/>
+        </w:rPr>
+        <w:t>esta hormona durante demasiado tiempo,</w:t>
+      </w:r>
+      <w:r>
+        <w:rPr>
+          <w:highlight w:val="magenta"/>
+        </w:rPr>
+        <w:t xml:space="preserve"> acaba afectando a todos los órganos de</w:t>
+      </w:r>
+      <w:r>
+        <w:rPr>
+          <w:highlight w:val="magenta"/>
+        </w:rPr>
+        <w:t xml:space="preserve">l cuerpo, </w:t>
+      </w:r>
+      <w:r>
+        <w:rPr>
+          <w:highlight w:val="magenta"/>
+        </w:rPr>
+        <w:t>generando</w:t>
+      </w:r>
+      <w:r>
+        <w:rPr>
+          <w:highlight w:val="magenta"/>
+        </w:rPr>
+        <w:t xml:space="preserve"> alteraciones en todos ellos </w:t>
+      </w:r>
+      <w:r>
+        <w:rPr>
+          <w:highlight w:val="magenta"/>
+        </w:rPr>
         <w:t>y,</w:t>
       </w:r>
       <w:r>
-        <w:t xml:space="preserve"> en consecuencia, la posible aparición de enfermedades en el futuro, </w:t>
-      </w:r>
-      <w:r>
+        <w:rPr>
+          <w:highlight w:val="magenta"/>
+        </w:rPr>
+        <w:t xml:space="preserve"> en consecuencia, la posible </w:t>
+      </w:r>
+      <w:r>
+        <w:rPr>
+          <w:highlight w:val="magenta"/>
+        </w:rPr>
+        <w:t xml:space="preserve">aparición de enfermedades en el futuro, </w:t>
+      </w:r>
+      <w:r>
+        <w:rPr>
+          <w:highlight w:val="magenta"/>
+        </w:rPr>
         <w:t>sobre todo</w:t>
       </w:r>
       <w:r>
+        <w:rPr>
+          <w:highlight w:val="magenta"/>
+        </w:rPr>
         <w:t xml:space="preserve"> las relacionas con el sistema circulatorio.</w:t>
       </w:r>
     </w:p>
@@ -403,8 +649,10 @@
         <w:jc w:val="both"/>
       </w:pPr>
       <w:r>
-        <w:lastRenderedPageBreak/>
-        <w:t>No siempre podremos permitirnos el lujo de alejarnos de esos factores externos que nos general estrés y ansiedad, pero si podemos hacer las siguientes acciones para mantener en buen equilibrio nuestra mente y cuerpo.</w:t>
+        <w:rPr>
+          <w:highlight w:val="magenta"/>
+        </w:rPr>
+        <w:t>¡No siempre podremos permitirnos el lujo de alejarnos de esos factores externos que nos general estrés y ansiedad, pero sí podemos hacer las acciones que encontrarás en esta web para mantener en buen equilibrio nuestra mente y cuerpo!</w:t>
       </w:r>
     </w:p>
     <w:p/>
@@ -415,93 +663,261 @@
           <w:ilvl w:val="0"/>
           <w:numId w:val="2"/>
         </w:numPr>
-      </w:pPr>
-      <w:r>
+        <w:rPr>
+          <w:highlight w:val="green"/>
+        </w:rPr>
+      </w:pPr>
+      <w:r>
+        <w:rPr>
+          <w:highlight w:val="green"/>
+        </w:rPr>
         <w:t>Ejercicio físico</w:t>
       </w:r>
     </w:p>
     <w:p>
       <w:pPr>
         <w:jc w:val="both"/>
-      </w:pPr>
-      <w:r>
+        <w:rPr>
+          <w:highlight w:val="green"/>
+        </w:rPr>
+      </w:pPr>
+      <w:r>
+        <w:rPr>
+          <w:highlight w:val="green"/>
+        </w:rPr>
         <w:t>Realizar ejercicio físico (</w:t>
       </w:r>
       <w:r>
+        <w:rPr>
+          <w:highlight w:val="green"/>
+        </w:rPr>
         <w:t>se recomienda</w:t>
       </w:r>
       <w:r>
+        <w:rPr>
+          <w:highlight w:val="green"/>
+        </w:rPr>
         <w:t xml:space="preserve"> </w:t>
       </w:r>
       <w:r>
+        <w:rPr>
+          <w:highlight w:val="green"/>
+        </w:rPr>
         <w:t>realizar</w:t>
       </w:r>
       <w:r>
+        <w:rPr>
+          <w:highlight w:val="green"/>
+        </w:rPr>
         <w:t xml:space="preserve"> 30 minutos diarios</w:t>
       </w:r>
       <w:r>
+        <w:rPr>
+          <w:highlight w:val="green"/>
+        </w:rPr>
         <w:t xml:space="preserve"> como mínimo</w:t>
       </w:r>
       <w:r>
-        <w:t xml:space="preserve">) hace que nuestro cuerpo genere nuevos tejidos musculares, haciendo nuestro cuerpo más resistente, </w:t>
-      </w:r>
-      <w:r>
-        <w:t>haciéndolo</w:t>
-      </w:r>
-      <w:r>
-        <w:t xml:space="preserve"> más eficiente y liberando los famosos </w:t>
-      </w:r>
-      <w:r>
-        <w:t>antioxidantes</w:t>
-      </w:r>
-      <w:r>
-        <w:t xml:space="preserve"> para mantener a nuestro cuerpo más sano </w:t>
-      </w:r>
-      <w:r>
+        <w:rPr>
+          <w:highlight w:val="green"/>
+        </w:rPr>
+        <w:t xml:space="preserve">) hace que nuestro </w:t>
+      </w:r>
+      <w:r>
+        <w:rPr>
+          <w:highlight w:val="green"/>
+        </w:rPr>
+        <w:t xml:space="preserve">se vuelva </w:t>
+      </w:r>
+      <w:r>
+        <w:rPr>
+          <w:highlight w:val="green"/>
+        </w:rPr>
+        <w:t xml:space="preserve">más sano </w:t>
+      </w:r>
+      <w:r>
+        <w:rPr>
+          <w:highlight w:val="green"/>
+        </w:rPr>
         <w:t>y fuerte</w:t>
       </w:r>
       <w:r>
+        <w:rPr>
+          <w:highlight w:val="green"/>
+        </w:rPr>
         <w:t>.</w:t>
       </w:r>
     </w:p>
     <w:p>
       <w:pPr>
         <w:jc w:val="both"/>
-      </w:pPr>
-      <w:r>
-        <w:t xml:space="preserve">También, mantener a nuestro cuerpo en movimiento diario, hace que no sintamos fatiga con tanta facilidad, por lo que podremos realizar nuestras tareas y actividades del </w:t>
-      </w:r>
-      <w:r>
-        <w:t>día</w:t>
-      </w:r>
-      <w:r>
+        <w:rPr>
+          <w:highlight w:val="green"/>
+        </w:rPr>
+      </w:pPr>
+      <w:r>
+        <w:rPr>
+          <w:highlight w:val="green"/>
+        </w:rPr>
+        <w:lastRenderedPageBreak/>
+        <w:t>M</w:t>
+      </w:r>
+      <w:r>
+        <w:rPr>
+          <w:highlight w:val="green"/>
+        </w:rPr>
+        <w:t>anten</w:t>
+      </w:r>
+      <w:r>
+        <w:rPr>
+          <w:highlight w:val="green"/>
+        </w:rPr>
+        <w:t xml:space="preserve">iendo </w:t>
+      </w:r>
+      <w:r>
+        <w:rPr>
+          <w:highlight w:val="green"/>
+        </w:rPr>
+        <w:t xml:space="preserve">nuestro cuerpo en movimiento diario, </w:t>
+      </w:r>
+      <w:r>
+        <w:rPr>
+          <w:highlight w:val="green"/>
+        </w:rPr>
+        <w:t>sentiremos</w:t>
+      </w:r>
+      <w:r>
+        <w:rPr>
+          <w:highlight w:val="green"/>
+        </w:rPr>
+        <w:t xml:space="preserve"> fatiga </w:t>
+      </w:r>
+      <w:r>
+        <w:rPr>
+          <w:highlight w:val="green"/>
+        </w:rPr>
+        <w:t>con menos</w:t>
+      </w:r>
+      <w:r>
+        <w:rPr>
+          <w:highlight w:val="green"/>
+        </w:rPr>
+        <w:t xml:space="preserve"> facilidad, p</w:t>
+      </w:r>
+      <w:r>
+        <w:rPr>
+          <w:highlight w:val="green"/>
+        </w:rPr>
+        <w:t xml:space="preserve">udiendo realizar nuestro </w:t>
+      </w:r>
+      <w:proofErr w:type="spellStart"/>
+      <w:r>
+        <w:rPr>
+          <w:highlight w:val="green"/>
+        </w:rPr>
+        <w:t>dia</w:t>
+      </w:r>
+      <w:proofErr w:type="spellEnd"/>
+      <w:r>
+        <w:rPr>
+          <w:highlight w:val="green"/>
+        </w:rPr>
         <w:t xml:space="preserve"> a </w:t>
       </w:r>
-      <w:r>
-        <w:t>día</w:t>
-      </w:r>
-      <w:r>
-        <w:t xml:space="preserve"> sin sentir que se nos va a salir el corazón ni la falta de </w:t>
-      </w:r>
-      <w:r>
-        <w:t>oxígeno</w:t>
-      </w:r>
-      <w:r>
-        <w:t xml:space="preserve"> con tanta facilidad.</w:t>
-      </w:r>
-    </w:p>
-    <w:p>
-      <w:pPr>
-        <w:jc w:val="both"/>
-      </w:pPr>
-      <w:r>
-        <w:t xml:space="preserve">Realizar ejercicio físico no tiene que ser necesariamente salir a correr ni hacer grandes esfuerzos. En realidad, con salir a caminar, bailar en casa, un paseo en bici es mas que suficiente para mantener activo tu cuerpo, y una vez te acostumbras, no es de extrañar que tu cuerpo te pida moverte más. Pero sin olvidar que no hay que sobrecargar al cuerpo con exceso de ejercicio, </w:t>
-      </w:r>
-      <w:r>
+      <w:proofErr w:type="spellStart"/>
+      <w:r>
+        <w:rPr>
+          <w:highlight w:val="green"/>
+        </w:rPr>
+        <w:t>dia</w:t>
+      </w:r>
+      <w:proofErr w:type="spellEnd"/>
+      <w:r>
+        <w:rPr>
+          <w:highlight w:val="green"/>
+        </w:rPr>
+        <w:t xml:space="preserve"> sin sensación de ahogo.</w:t>
+      </w:r>
+    </w:p>
+    <w:p>
+      <w:pPr>
+        <w:jc w:val="both"/>
+        <w:rPr>
+          <w:highlight w:val="green"/>
+        </w:rPr>
+      </w:pPr>
+      <w:r>
+        <w:rPr>
+          <w:highlight w:val="green"/>
+        </w:rPr>
+        <w:t xml:space="preserve">Realizar ejercicio físico no tiene que ser necesariamente salir a correr ni hacer grandes esfuerzos. En realidad, con salir a caminar, bailar en casa, un paseo en bici es </w:t>
+      </w:r>
+      <w:proofErr w:type="spellStart"/>
+      <w:r>
+        <w:rPr>
+          <w:highlight w:val="green"/>
+        </w:rPr>
+        <w:t>mas</w:t>
+      </w:r>
+      <w:proofErr w:type="spellEnd"/>
+      <w:r>
+        <w:rPr>
+          <w:highlight w:val="green"/>
+        </w:rPr>
+        <w:t xml:space="preserve"> que suficiente para mantener activo tu cuerpo</w:t>
+      </w:r>
+      <w:r>
+        <w:rPr>
+          <w:highlight w:val="green"/>
+        </w:rPr>
+        <w:t>.</w:t>
+      </w:r>
+    </w:p>
+    <w:p>
+      <w:pPr>
+        <w:jc w:val="both"/>
+      </w:pPr>
+      <w:r>
+        <w:rPr>
+          <w:highlight w:val="green"/>
+        </w:rPr>
+        <w:t xml:space="preserve"> </w:t>
+      </w:r>
+      <w:r>
+        <w:rPr>
+          <w:highlight w:val="green"/>
+        </w:rPr>
+        <w:t>N</w:t>
+      </w:r>
+      <w:r>
+        <w:rPr>
+          <w:highlight w:val="green"/>
+        </w:rPr>
+        <w:t xml:space="preserve">o hay que sobrecargar al cuerpo con exceso de ejercicio, </w:t>
+      </w:r>
+      <w:r>
+        <w:rPr>
+          <w:highlight w:val="green"/>
+        </w:rPr>
         <w:t>sobre todo</w:t>
       </w:r>
       <w:r>
-        <w:t xml:space="preserve"> si no estas acostumbrado/a.</w:t>
+        <w:rPr>
+          <w:highlight w:val="green"/>
+        </w:rPr>
+        <w:t xml:space="preserve"> si no estas acostumbrado/a</w:t>
+      </w:r>
+      <w:r>
+        <w:rPr>
+          <w:highlight w:val="green"/>
+        </w:rPr>
+        <w:t xml:space="preserve"> y siguiendo las recomendaciones de tu médico en caso de tener algún problema de salud</w:t>
+      </w:r>
+      <w:r>
+        <w:rPr>
+          <w:highlight w:val="green"/>
+        </w:rPr>
+        <w:t>.</w:t>
       </w:r>
     </w:p>
     <w:p/>
@@ -512,86 +928,183 @@
           <w:ilvl w:val="0"/>
           <w:numId w:val="2"/>
         </w:numPr>
-      </w:pPr>
-      <w:r>
+        <w:rPr>
+          <w:highlight w:val="darkCyan"/>
+        </w:rPr>
+      </w:pPr>
+      <w:r>
+        <w:rPr>
+          <w:highlight w:val="darkCyan"/>
+        </w:rPr>
         <w:t>Yoga</w:t>
       </w:r>
     </w:p>
     <w:p>
       <w:pPr>
         <w:jc w:val="both"/>
-      </w:pPr>
-      <w:r>
+        <w:rPr>
+          <w:highlight w:val="darkCyan"/>
+        </w:rPr>
+      </w:pPr>
+      <w:r>
+        <w:rPr>
+          <w:highlight w:val="darkCyan"/>
+        </w:rPr>
         <w:t xml:space="preserve">El yoga es una actividad en la que tiene como base, el equilibrio del cuerpo mediante sus </w:t>
       </w:r>
       <w:r>
+        <w:rPr>
+          <w:highlight w:val="darkCyan"/>
+        </w:rPr>
         <w:t>posturas</w:t>
       </w:r>
       <w:r>
+        <w:rPr>
+          <w:highlight w:val="darkCyan"/>
+        </w:rPr>
         <w:t xml:space="preserve"> y movimientos.</w:t>
       </w:r>
     </w:p>
     <w:p>
       <w:pPr>
         <w:jc w:val="both"/>
-      </w:pPr>
-      <w:r>
+        <w:rPr>
+          <w:highlight w:val="darkCyan"/>
+        </w:rPr>
+      </w:pPr>
+      <w:r>
+        <w:rPr>
+          <w:highlight w:val="darkCyan"/>
+        </w:rPr>
         <w:t xml:space="preserve">Esta actividad permite conectar mejor con tu </w:t>
       </w:r>
       <w:r>
+        <w:rPr>
+          <w:highlight w:val="darkCyan"/>
+        </w:rPr>
         <w:t xml:space="preserve">ser, </w:t>
       </w:r>
       <w:r>
+        <w:rPr>
+          <w:highlight w:val="darkCyan"/>
+        </w:rPr>
         <w:t>aportándote</w:t>
       </w:r>
       <w:r>
+        <w:rPr>
+          <w:highlight w:val="darkCyan"/>
+        </w:rPr>
         <w:t xml:space="preserve"> beneficios tanto físicos (como la flexibilidad y resistencia) y mentales (paz, sensación de bienestar, </w:t>
       </w:r>
       <w:r>
+        <w:rPr>
+          <w:highlight w:val="darkCyan"/>
+        </w:rPr>
         <w:t>etc.</w:t>
       </w:r>
       <w:r>
+        <w:rPr>
+          <w:highlight w:val="darkCyan"/>
+        </w:rPr>
         <w:t xml:space="preserve">) </w:t>
       </w:r>
-      <w:r>
-        <w:t>donde poco</w:t>
-      </w:r>
-      <w:r>
-        <w:t xml:space="preserve"> a poco iras viendo que cada vez llegas mas a esas posturas que al inicio puede que no logres alcanzar. </w:t>
-      </w:r>
-    </w:p>
-    <w:p>
-      <w:pPr>
-        <w:jc w:val="both"/>
-      </w:pPr>
-      <w:r>
+    </w:p>
+    <w:p>
+      <w:pPr>
+        <w:jc w:val="both"/>
+        <w:rPr>
+          <w:highlight w:val="darkCyan"/>
+        </w:rPr>
+      </w:pPr>
+      <w:r>
+        <w:rPr>
+          <w:highlight w:val="darkCyan"/>
+        </w:rPr>
+        <w:t>Poco</w:t>
+      </w:r>
+      <w:r>
+        <w:rPr>
+          <w:highlight w:val="darkCyan"/>
+        </w:rPr>
+        <w:t xml:space="preserve"> a poco iras viendo que cada vez llegas </w:t>
+      </w:r>
+      <w:proofErr w:type="spellStart"/>
+      <w:r>
+        <w:rPr>
+          <w:highlight w:val="darkCyan"/>
+        </w:rPr>
+        <w:t>mas</w:t>
+      </w:r>
+      <w:proofErr w:type="spellEnd"/>
+      <w:r>
+        <w:rPr>
+          <w:highlight w:val="darkCyan"/>
+        </w:rPr>
+        <w:t xml:space="preserve"> a esas posturas que al inicio puede que no logres alcanzar. </w:t>
+      </w:r>
+    </w:p>
+    <w:p>
+      <w:pPr>
+        <w:jc w:val="both"/>
+      </w:pPr>
+      <w:r>
+        <w:rPr>
+          <w:highlight w:val="darkCyan"/>
+        </w:rPr>
         <w:t>El yoga</w:t>
       </w:r>
       <w:r>
+        <w:rPr>
+          <w:highlight w:val="darkCyan"/>
+        </w:rPr>
         <w:t xml:space="preserve"> ayuda mucho a desconectar de esos problemas del </w:t>
       </w:r>
       <w:r>
+        <w:rPr>
+          <w:highlight w:val="darkCyan"/>
+        </w:rPr>
         <w:t>día</w:t>
       </w:r>
       <w:r>
+        <w:rPr>
+          <w:highlight w:val="darkCyan"/>
+        </w:rPr>
         <w:t xml:space="preserve"> a </w:t>
       </w:r>
       <w:r>
+        <w:rPr>
+          <w:highlight w:val="darkCyan"/>
+        </w:rPr>
         <w:t>día</w:t>
       </w:r>
       <w:r>
+        <w:rPr>
+          <w:highlight w:val="darkCyan"/>
+        </w:rPr>
         <w:t xml:space="preserve"> que hacen que llegues tenso/a y nervioso/a al finalizar el </w:t>
       </w:r>
       <w:r>
+        <w:rPr>
+          <w:highlight w:val="darkCyan"/>
+        </w:rPr>
         <w:t>día</w:t>
       </w:r>
       <w:r>
+        <w:rPr>
+          <w:highlight w:val="darkCyan"/>
+        </w:rPr>
         <w:t xml:space="preserve"> y </w:t>
       </w:r>
       <w:r>
+        <w:rPr>
+          <w:highlight w:val="darkCyan"/>
+        </w:rPr>
         <w:t>la dispersa</w:t>
       </w:r>
       <w:r>
+        <w:rPr>
+          <w:highlight w:val="darkCyan"/>
+        </w:rPr>
         <w:t xml:space="preserve"> de tu cabeza, logrando que puedas ver las cosas con mejor perspectiva y optimismo.</w:t>
       </w:r>
     </w:p>
@@ -602,93 +1115,146 @@
           <w:ilvl w:val="0"/>
           <w:numId w:val="2"/>
         </w:numPr>
-      </w:pPr>
-      <w:r>
+        <w:rPr>
+          <w:highlight w:val="yellow"/>
+        </w:rPr>
+      </w:pPr>
+      <w:r>
+        <w:rPr>
+          <w:highlight w:val="yellow"/>
+        </w:rPr>
         <w:t>Alimentación sana y equilibrada</w:t>
       </w:r>
     </w:p>
     <w:p>
       <w:pPr>
         <w:jc w:val="both"/>
-      </w:pPr>
-      <w:r>
-        <w:t>Con otro clásico</w:t>
-      </w:r>
-      <w:r>
-        <w:t xml:space="preserve"> como si de un mantra se tratase</w:t>
-      </w:r>
-      <w:r>
-        <w:t>, no podía faltar mencionar la importancia de mantener el habito de consumir alimentos que sean sanos para nuestro cuerpo</w:t>
-      </w:r>
-      <w:r>
-        <w:t xml:space="preserve">, y aunque no mencionaremos dietas ni </w:t>
-      </w:r>
-      <w:r>
-        <w:t>hábitos</w:t>
-      </w:r>
-      <w:r>
-        <w:t>, ya que eso corresponde a profesionales cualificados como nutricionistas titulados que pudieran tratar tu caso. Ofreciendo ofrecerte la mejor dieta y consejos personalizados adaptados a ti.</w:t>
-      </w:r>
-    </w:p>
-    <w:p>
-      <w:pPr>
-        <w:jc w:val="both"/>
-      </w:pPr>
-      <w:r>
-        <w:t xml:space="preserve">Si que aconsejamos evitar comida </w:t>
-      </w:r>
-      <w:r>
+        <w:rPr>
+          <w:highlight w:val="yellow"/>
+        </w:rPr>
+      </w:pPr>
+      <w:r>
+        <w:rPr>
+          <w:highlight w:val="yellow"/>
+        </w:rPr>
+        <w:t xml:space="preserve">Es vital mantener una dieta sana y equilibrada, en la que se coma verdura, fruta, legumbres, cereales y carne como te recomendará cualquier profesional de la salud. </w:t>
+      </w:r>
+    </w:p>
+    <w:p>
+      <w:pPr>
+        <w:jc w:val="both"/>
+        <w:rPr>
+          <w:highlight w:val="yellow"/>
+        </w:rPr>
+      </w:pPr>
+      <w:r>
+        <w:rPr>
+          <w:highlight w:val="yellow"/>
+        </w:rPr>
+        <w:t>Es muy</w:t>
+      </w:r>
+      <w:r>
+        <w:rPr>
+          <w:highlight w:val="yellow"/>
+        </w:rPr>
+        <w:t xml:space="preserve"> importante</w:t>
+      </w:r>
+      <w:r>
+        <w:rPr>
+          <w:highlight w:val="yellow"/>
+        </w:rPr>
+        <w:t xml:space="preserve"> evitar comida </w:t>
+      </w:r>
+      <w:r>
+        <w:rPr>
+          <w:highlight w:val="yellow"/>
+        </w:rPr>
         <w:t>rápida, grasas</w:t>
       </w:r>
       <w:r>
-        <w:t xml:space="preserve"> trans, fritos y productos azúcares, ya que en especial estos últimos, los azucares añadidos resultan ser el gran adictivo legal de la actualidad (dejando de lado el alcohol o el tabaco) que es perjudicial para nuestra salud y que consumimos a diario en la mayoría de las personas.</w:t>
-      </w:r>
-    </w:p>
-    <w:p>
-      <w:pPr>
-        <w:jc w:val="both"/>
-      </w:pPr>
-      <w:r>
-        <w:t>Queremos aclarar que el azúcar que se encuentra en los alimentos de manera natural es bueno y necesario para nuestro cuerpo, pero esos productos como los refrescos, donde las cantidades de azúcar por cada 100gr o ml son absurdamente altos, solo traerán desequilibrios en nuestro</w:t>
-      </w:r>
-      <w:r>
-        <w:t xml:space="preserve"> </w:t>
-      </w:r>
-      <w:r>
-        <w:lastRenderedPageBreak/>
-        <w:t xml:space="preserve">organismo, generándonos adicciones </w:t>
-      </w:r>
-      <w:r>
-        <w:t>e</w:t>
-      </w:r>
-      <w:r>
-        <w:t xml:space="preserve"> incluso pudiendo llegar a sentir los </w:t>
-      </w:r>
-      <w:r>
-        <w:t>síntomas</w:t>
-      </w:r>
-      <w:r>
-        <w:t xml:space="preserve"> propios de un adicto, en caso de dejar de tomar estos azucares repentinamente.</w:t>
-      </w:r>
-    </w:p>
-    <w:p>
-      <w:pPr>
-        <w:jc w:val="both"/>
-      </w:pPr>
-      <w:r>
-        <w:t xml:space="preserve">Por </w:t>
-      </w:r>
-      <w:r>
-        <w:t>estas razones</w:t>
-      </w:r>
-      <w:r>
-        <w:t xml:space="preserve"> recomendamos dejar de consumir este tipo de productos, siempre de manera gradual para que el cuerpo pueda adaptarse a una vida sin alimentos insanos.</w:t>
-      </w:r>
-      <w:r>
-        <w:t xml:space="preserve"> </w:t>
-      </w:r>
-      <w:r>
+        <w:rPr>
+          <w:highlight w:val="yellow"/>
+        </w:rPr>
+        <w:t xml:space="preserve"> trans, fritos y productos</w:t>
+      </w:r>
+      <w:r>
+        <w:rPr>
+          <w:highlight w:val="yellow"/>
+        </w:rPr>
+        <w:t xml:space="preserve"> con</w:t>
+      </w:r>
+      <w:r>
+        <w:rPr>
+          <w:highlight w:val="yellow"/>
+        </w:rPr>
+        <w:t xml:space="preserve"> azúcares</w:t>
+      </w:r>
+      <w:r>
+        <w:rPr>
+          <w:highlight w:val="yellow"/>
+        </w:rPr>
+        <w:t xml:space="preserve"> añadidos</w:t>
+      </w:r>
+      <w:r>
+        <w:rPr>
+          <w:highlight w:val="yellow"/>
+        </w:rPr>
+        <w:t xml:space="preserve">, ya que en especial estos últimos, resultan ser </w:t>
+      </w:r>
+      <w:r>
+        <w:rPr>
+          <w:highlight w:val="yellow"/>
+        </w:rPr>
+        <w:t>adictivos.</w:t>
+      </w:r>
+    </w:p>
+    <w:p>
+      <w:pPr>
+        <w:jc w:val="both"/>
+        <w:rPr>
+          <w:highlight w:val="yellow"/>
+        </w:rPr>
+      </w:pPr>
+      <w:r>
+        <w:rPr>
+          <w:highlight w:val="yellow"/>
+        </w:rPr>
+        <w:t>Acudir a un dietista bien formado</w:t>
+      </w:r>
+      <w:r>
+        <w:rPr>
+          <w:highlight w:val="yellow"/>
+        </w:rPr>
+        <w:t xml:space="preserve"> ya </w:t>
+      </w:r>
+      <w:r>
+        <w:rPr>
+          <w:highlight w:val="yellow"/>
+        </w:rPr>
+        <w:t xml:space="preserve">que este te hará un buen estudio para posteriormente hacer una dieta que se ajuste a tus características, dándote ayuda psicológica para que puedas </w:t>
+      </w:r>
+      <w:r>
+        <w:rPr>
+          <w:highlight w:val="yellow"/>
+        </w:rPr>
+        <w:t xml:space="preserve">adquirir y mantener unos buenos hábitos alimenticios. </w:t>
+      </w:r>
+      <w:r>
+        <w:rPr>
+          <w:highlight w:val="yellow"/>
+        </w:rPr>
         <w:t>¡Al fin y al cabo, somos lo que comemos!</w:t>
+      </w:r>
+    </w:p>
+    <w:p>
+      <w:pPr>
+        <w:jc w:val="both"/>
+      </w:pPr>
+      <w:r>
+        <w:rPr>
+          <w:highlight w:val="yellow"/>
+        </w:rPr>
+        <w:t>Cuando tenemos una buena relación con los alimentos, nuestro cuerpo funciona mucho mejor y, por lo tanto, sentimos un gran bienestar que nos hace vivir más felices y nos ayuda a sentir mucha más conexión con nosotros mismos.</w:t>
       </w:r>
     </w:p>
     <w:p>
@@ -699,143 +1265,131 @@
           <w:numId w:val="2"/>
         </w:numPr>
         <w:jc w:val="both"/>
-      </w:pPr>
-      <w:r>
+        <w:rPr>
+          <w:highlight w:val="cyan"/>
+        </w:rPr>
+      </w:pPr>
+      <w:r>
+        <w:rPr>
+          <w:highlight w:val="cyan"/>
+        </w:rPr>
         <w:t>Desintoxicación digital</w:t>
       </w:r>
     </w:p>
     <w:p>
       <w:pPr>
         <w:jc w:val="both"/>
-      </w:pPr>
-      <w:r>
-        <w:t xml:space="preserve">Actualmente, las empresas de software, crean unas cosas llamadas algoritmos, y estos algoritmos se encargan de encontrar la manera de captar tu atención de todas las maneras posibles para que </w:t>
-      </w:r>
-      <w:r>
-        <w:t>mantenga</w:t>
-      </w:r>
-      <w:r>
-        <w:t>s</w:t>
-      </w:r>
-      <w:r>
-        <w:t xml:space="preserve"> la mirada el máximo de tiempo posible ante la pantalla, ya sea en la del móvil, Tablet </w:t>
-      </w:r>
-      <w:r>
-        <w:t>u</w:t>
-      </w:r>
-      <w:r>
-        <w:t xml:space="preserve"> ordenador.</w:t>
-      </w:r>
-    </w:p>
-    <w:p>
-      <w:pPr>
-        <w:jc w:val="both"/>
-      </w:pPr>
-      <w:r>
-        <w:t xml:space="preserve">Somos humanos y como tales, todos somos sujetos a ser manipulados, </w:t>
-      </w:r>
-      <w:r>
-        <w:t>haciéndonos</w:t>
-      </w:r>
-      <w:r>
-        <w:t xml:space="preserve"> atraer a lo que los algoritmos quieran que veamos como si fuésemos moscas atraídas por la luz. Pero por suerte hay maneras de alejarnos y de no caer en estas trampas de la era </w:t>
-      </w:r>
-      <w:r>
-        <w:t>del smartphone</w:t>
-      </w:r>
-      <w:r>
-        <w:t>.</w:t>
-      </w:r>
-    </w:p>
-    <w:p>
-      <w:pPr>
-        <w:jc w:val="both"/>
-      </w:pPr>
+        <w:rPr>
+          <w:highlight w:val="cyan"/>
+        </w:rPr>
+      </w:pPr>
+      <w:r>
+        <w:rPr>
+          <w:highlight w:val="cyan"/>
+        </w:rPr>
+        <w:t xml:space="preserve">Actualmente, </w:t>
+      </w:r>
+      <w:r>
+        <w:rPr>
+          <w:highlight w:val="cyan"/>
+        </w:rPr>
+        <w:t xml:space="preserve">la tecnología </w:t>
+      </w:r>
+      <w:proofErr w:type="spellStart"/>
+      <w:r>
+        <w:rPr>
+          <w:highlight w:val="cyan"/>
+        </w:rPr>
+        <w:t>esta</w:t>
+      </w:r>
+      <w:proofErr w:type="spellEnd"/>
+      <w:r>
+        <w:rPr>
+          <w:highlight w:val="cyan"/>
+        </w:rPr>
+        <w:t xml:space="preserve"> cada vez más integrada en nuestras vidas, pudiendo caer en la adicción a la tecnología y acabar teniendo ansiedad en caso de no tener nuestro móvil a disposición.</w:t>
+      </w:r>
+    </w:p>
+    <w:p>
+      <w:pPr>
+        <w:jc w:val="both"/>
+        <w:rPr>
+          <w:highlight w:val="cyan"/>
+        </w:rPr>
+      </w:pPr>
+      <w:r>
+        <w:rPr>
+          <w:highlight w:val="cyan"/>
+        </w:rPr>
+        <w:t>Es importante que nosotros controlemos nuestros dispositivos, y no al revés. Por eso es recomendable quitar todas las notificaciones de nuestros teléfonos.</w:t>
+      </w:r>
+    </w:p>
+    <w:p>
+      <w:pPr>
+        <w:jc w:val="both"/>
+        <w:rPr>
+          <w:highlight w:val="cyan"/>
+        </w:rPr>
+      </w:pPr>
+      <w:r>
+        <w:rPr>
+          <w:highlight w:val="cyan"/>
+        </w:rPr>
+        <w:t>Es común tener</w:t>
+      </w:r>
+      <w:r>
+        <w:rPr>
+          <w:highlight w:val="cyan"/>
+        </w:rPr>
+        <w:t xml:space="preserve"> una falsa </w:t>
+      </w:r>
+      <w:r>
+        <w:rPr>
+          <w:highlight w:val="cyan"/>
+        </w:rPr>
+        <w:t>sensación de estar perdiéndonos cosas importantes si pasa</w:t>
+      </w:r>
+      <w:r>
+        <w:rPr>
+          <w:highlight w:val="cyan"/>
+        </w:rPr>
+        <w:t>mos</w:t>
+      </w:r>
+      <w:r>
+        <w:rPr>
+          <w:highlight w:val="cyan"/>
+        </w:rPr>
+        <w:t xml:space="preserve"> mucho tiempo sin </w:t>
+      </w:r>
+      <w:r>
+        <w:rPr>
+          <w:highlight w:val="cyan"/>
+        </w:rPr>
+        <w:t>mirar nuestro dispositivo</w:t>
+      </w:r>
+      <w:r>
+        <w:rPr>
+          <w:highlight w:val="cyan"/>
+        </w:rPr>
+        <w:t>. Hay que recordar que no es cierto y que en caso de ocurrir algo importante, los medios de comunicación conseguirán llegar por cualquier vía tradicional.</w:t>
+      </w:r>
     </w:p>
     <w:p>
       <w:pPr>
         <w:pStyle w:val="Prrafodelista"/>
-        <w:numPr>
-          <w:ilvl w:val="0"/>
-          <w:numId w:val="1"/>
-        </w:numPr>
-        <w:jc w:val="both"/>
-      </w:pPr>
-      <w:r>
-        <w:t>Quita todas las notificaciones de todas partes, tú debes decidir cuando mirar tu dispositivo, y que no sea tu dispositivo quien decide cuando tienes que mirarlo.</w:t>
-      </w:r>
-    </w:p>
-    <w:p>
-      <w:pPr>
-        <w:pStyle w:val="Prrafodelista"/>
-        <w:jc w:val="both"/>
-      </w:pPr>
-    </w:p>
-    <w:p>
-      <w:pPr>
-        <w:pStyle w:val="Prrafodelista"/>
-        <w:numPr>
-          <w:ilvl w:val="0"/>
-          <w:numId w:val="1"/>
-        </w:numPr>
-        <w:jc w:val="both"/>
-      </w:pPr>
-      <w:r>
-        <w:t xml:space="preserve">Intenta pasar de las recomendaciones que te ofrecen las diversas plataformas online, procura ser tu siempre el que decides que ver y </w:t>
-      </w:r>
-      <w:r>
-        <w:t>cuánto tiempo ver</w:t>
-      </w:r>
-      <w:r>
-        <w:t>.</w:t>
-      </w:r>
-    </w:p>
-    <w:p>
-      <w:pPr>
-        <w:pStyle w:val="Prrafodelista"/>
-        <w:jc w:val="both"/>
-      </w:pPr>
-    </w:p>
-    <w:p>
-      <w:pPr>
-        <w:pStyle w:val="Prrafodelista"/>
-        <w:numPr>
-          <w:ilvl w:val="0"/>
-          <w:numId w:val="1"/>
-        </w:numPr>
-        <w:jc w:val="both"/>
-      </w:pPr>
-      <w:r>
-        <w:t xml:space="preserve">Ser consciente que no te pierdes nada por no mirar el móvil. En caso de ocurrir algo realmente importante no te preocupes, te </w:t>
-      </w:r>
-      <w:r>
-        <w:t>enterarás,</w:t>
-      </w:r>
-      <w:r>
-        <w:t xml:space="preserve"> aunque no mires el móvil, ya sea por la tele, la radio o incluso el periódico.</w:t>
-      </w:r>
-    </w:p>
-    <w:p>
-      <w:pPr>
-        <w:pStyle w:val="Prrafodelista"/>
-        <w:jc w:val="both"/>
-      </w:pPr>
-    </w:p>
-    <w:p>
-      <w:pPr>
-        <w:jc w:val="both"/>
-      </w:pPr>
-    </w:p>
-    <w:p>
-      <w:pPr>
-        <w:jc w:val="both"/>
-      </w:pPr>
-      <w:r>
-        <w:t>Es importante dejar claro que, s</w:t>
-      </w:r>
-      <w:r>
-        <w:t>i sientes verdadera ansiedad y angustia por mirar tu móvil, podrías estar padeciendo adicción a tu dispositivo y para ello recomendamos que acudas a profesionales titulados de la salud mental como psicólogos/s, ellos/as sabrán como ayudarte.</w:t>
-      </w:r>
+        <w:jc w:val="both"/>
+        <w:rPr>
+          <w:highlight w:val="cyan"/>
+        </w:rPr>
+      </w:pPr>
+    </w:p>
+    <w:p>
+      <w:pPr>
+        <w:jc w:val="both"/>
+        <w:rPr>
+          <w:highlight w:val="cyan"/>
+        </w:rPr>
+      </w:pPr>
     </w:p>
     <w:p>
       <w:pPr>
@@ -849,37 +1403,132 @@
           <w:ilvl w:val="0"/>
           <w:numId w:val="2"/>
         </w:numPr>
-      </w:pPr>
-      <w:r>
+        <w:rPr>
+          <w:color w:val="ED7D31" w:themeColor="accent2"/>
+          <w:highlight w:val="yellow"/>
+        </w:rPr>
+      </w:pPr>
+      <w:r>
+        <w:rPr>
+          <w:color w:val="ED7D31" w:themeColor="accent2"/>
+          <w:highlight w:val="yellow"/>
+        </w:rPr>
         <w:t>Mindfulness</w:t>
       </w:r>
     </w:p>
     <w:p>
       <w:pPr>
         <w:jc w:val="both"/>
-      </w:pPr>
-      <w:r>
+        <w:rPr>
+          <w:color w:val="ED7D31" w:themeColor="accent2"/>
+          <w:highlight w:val="yellow"/>
+        </w:rPr>
+      </w:pPr>
+      <w:r>
+        <w:rPr>
+          <w:color w:val="ED7D31" w:themeColor="accent2"/>
+          <w:highlight w:val="yellow"/>
+        </w:rPr>
         <w:t xml:space="preserve">El Mindfulness es una técnica muy potente que te ayuda a centrarte </w:t>
       </w:r>
       <w:r>
+        <w:rPr>
+          <w:color w:val="ED7D31" w:themeColor="accent2"/>
+          <w:highlight w:val="yellow"/>
+        </w:rPr>
         <w:t>en el</w:t>
       </w:r>
       <w:r>
-        <w:t xml:space="preserve"> aquí y ahora. Esto trae como efectos beneficiosos el dejar de lado aquellas preocupaciones que te atormentan constantemente y que no se van a solucionar por mas que las revivas en tu cabeza una y otra vez. Lo único que conseguirás será hacerte daño a ti mismo.</w:t>
-      </w:r>
-    </w:p>
-    <w:p>
-      <w:pPr>
-        <w:jc w:val="both"/>
-      </w:pPr>
-      <w:r>
-        <w:t xml:space="preserve">El mindfulness </w:t>
-      </w:r>
-      <w:r>
-        <w:t>es,</w:t>
-      </w:r>
-      <w:r>
-        <w:t xml:space="preserve"> por tanto, una practica muy aconsejable para llegar a un estado mental de equilibrio y bienestar, con lo que después podrás afrontar mejor tus situaciones adversas sin caer con tanta facilidad en la preocupación y sin anticipar situaciones negativas.</w:t>
+        <w:rPr>
+          <w:color w:val="ED7D31" w:themeColor="accent2"/>
+          <w:highlight w:val="yellow"/>
+        </w:rPr>
+        <w:t xml:space="preserve"> aquí y ahora. Esto trae como efectos beneficiosos el dejar de lado aquellas preocupaciones que te atormentan constantemente</w:t>
+      </w:r>
+      <w:r>
+        <w:rPr>
+          <w:color w:val="ED7D31" w:themeColor="accent2"/>
+          <w:highlight w:val="yellow"/>
+        </w:rPr>
+        <w:t>.</w:t>
+      </w:r>
+    </w:p>
+    <w:p>
+      <w:pPr>
+        <w:jc w:val="both"/>
+        <w:rPr>
+          <w:color w:val="ED7D31" w:themeColor="accent2"/>
+        </w:rPr>
+      </w:pPr>
+      <w:r>
+        <w:rPr>
+          <w:color w:val="ED7D31" w:themeColor="accent2"/>
+          <w:highlight w:val="yellow"/>
+        </w:rPr>
+        <w:t>Esta</w:t>
+      </w:r>
+      <w:r>
+        <w:rPr>
+          <w:color w:val="ED7D31" w:themeColor="accent2"/>
+          <w:highlight w:val="yellow"/>
+        </w:rPr>
+        <w:t xml:space="preserve"> </w:t>
+      </w:r>
+      <w:r>
+        <w:rPr>
+          <w:color w:val="ED7D31" w:themeColor="accent2"/>
+          <w:highlight w:val="yellow"/>
+        </w:rPr>
+        <w:t>práctica</w:t>
+      </w:r>
+      <w:r>
+        <w:rPr>
+          <w:color w:val="ED7D31" w:themeColor="accent2"/>
+          <w:highlight w:val="yellow"/>
+        </w:rPr>
+        <w:t xml:space="preserve"> </w:t>
+      </w:r>
+      <w:r>
+        <w:rPr>
+          <w:color w:val="ED7D31" w:themeColor="accent2"/>
+          <w:highlight w:val="yellow"/>
+        </w:rPr>
+        <w:t xml:space="preserve">es </w:t>
+      </w:r>
+      <w:r>
+        <w:rPr>
+          <w:color w:val="ED7D31" w:themeColor="accent2"/>
+          <w:highlight w:val="yellow"/>
+        </w:rPr>
+        <w:t xml:space="preserve">muy aconsejable para llegar a un estado mental de equilibrio y bienestar, </w:t>
+      </w:r>
+      <w:r>
+        <w:rPr>
+          <w:color w:val="ED7D31" w:themeColor="accent2"/>
+          <w:highlight w:val="yellow"/>
+        </w:rPr>
+        <w:t>con lo que</w:t>
+      </w:r>
+      <w:r>
+        <w:rPr>
+          <w:color w:val="ED7D31" w:themeColor="accent2"/>
+          <w:highlight w:val="yellow"/>
+        </w:rPr>
+        <w:t xml:space="preserve"> tus situaciones adversas</w:t>
+      </w:r>
+      <w:r>
+        <w:rPr>
+          <w:color w:val="ED7D31" w:themeColor="accent2"/>
+          <w:highlight w:val="yellow"/>
+        </w:rPr>
+        <w:t xml:space="preserve"> las afrontarás</w:t>
+      </w:r>
+      <w:r>
+        <w:rPr>
+          <w:color w:val="ED7D31" w:themeColor="accent2"/>
+          <w:highlight w:val="yellow"/>
+        </w:rPr>
+        <w:t xml:space="preserve"> sin caer con tanta facilidad en la preocupación.</w:t>
       </w:r>
     </w:p>
     <w:p/>

</xml_diff>